<commit_message>
doc update and get
</commit_message>
<xml_diff>
--- a/doc/Kikuu App 管理与操作摘要 v2.0.docx
+++ b/doc/Kikuu App 管理与操作摘要 v2.0.docx
@@ -10,23 +10,13 @@
           <w:szCs w:val="44"/>
         </w:rPr>
       </w:pPr>
-      <w:proofErr w:type="spellStart"/>
       <w:r>
         <w:rPr>
           <w:rFonts w:hint="eastAsia"/>
           <w:sz w:val="44"/>
           <w:szCs w:val="44"/>
         </w:rPr>
-        <w:t>Kikuu</w:t>
-      </w:r>
-      <w:proofErr w:type="spellEnd"/>
-      <w:r>
-        <w:rPr>
-          <w:rFonts w:hint="eastAsia"/>
-          <w:sz w:val="44"/>
-          <w:szCs w:val="44"/>
-        </w:rPr>
-        <w:t xml:space="preserve"> App </w:t>
+        <w:t xml:space="preserve">Kikuu App </w:t>
       </w:r>
       <w:r>
         <w:rPr>
@@ -212,7 +202,7 @@
         </w:rPr>
         <w:fldChar w:fldCharType="separate"/>
       </w:r>
-      <w:hyperlink w:anchor="_Toc415648301" w:history="1">
+      <w:hyperlink w:anchor="_Toc415749538" w:history="1">
         <w:r>
           <w:rPr>
             <w:rStyle w:val="a3"/>
@@ -253,7 +243,7 @@
             <w:noProof/>
             <w:webHidden/>
           </w:rPr>
-          <w:instrText xml:space="preserve"> PAGEREF _Toc415648301 \h </w:instrText>
+          <w:instrText xml:space="preserve"> PAGEREF _Toc415749538 \h </w:instrText>
         </w:r>
         <w:r>
           <w:rPr>
@@ -295,7 +285,7 @@
           <w:noProof/>
         </w:rPr>
       </w:pPr>
-      <w:hyperlink w:anchor="_Toc415648302" w:history="1">
+      <w:hyperlink w:anchor="_Toc415749539" w:history="1">
         <w:r>
           <w:rPr>
             <w:rStyle w:val="a3"/>
@@ -336,7 +326,7 @@
             <w:noProof/>
             <w:webHidden/>
           </w:rPr>
-          <w:instrText xml:space="preserve"> PAGEREF _Toc415648302 \h </w:instrText>
+          <w:instrText xml:space="preserve"> PAGEREF _Toc415749539 \h </w:instrText>
         </w:r>
         <w:r>
           <w:rPr>
@@ -378,7 +368,7 @@
           <w:noProof/>
         </w:rPr>
       </w:pPr>
-      <w:hyperlink w:anchor="_Toc415648303" w:history="1">
+      <w:hyperlink w:anchor="_Toc415749540" w:history="1">
         <w:r>
           <w:rPr>
             <w:rStyle w:val="a3"/>
@@ -419,7 +409,7 @@
             <w:noProof/>
             <w:webHidden/>
           </w:rPr>
-          <w:instrText xml:space="preserve"> PAGEREF _Toc415648303 \h </w:instrText>
+          <w:instrText xml:space="preserve"> PAGEREF _Toc415749540 \h </w:instrText>
         </w:r>
         <w:r>
           <w:rPr>
@@ -461,7 +451,7 @@
           <w:noProof/>
         </w:rPr>
       </w:pPr>
-      <w:hyperlink w:anchor="_Toc415648304" w:history="1">
+      <w:hyperlink w:anchor="_Toc415749541" w:history="1">
         <w:r>
           <w:rPr>
             <w:rStyle w:val="a3"/>
@@ -502,7 +492,7 @@
             <w:noProof/>
             <w:webHidden/>
           </w:rPr>
-          <w:instrText xml:space="preserve"> PAGEREF _Toc415648304 \h </w:instrText>
+          <w:instrText xml:space="preserve"> PAGEREF _Toc415749541 \h </w:instrText>
         </w:r>
         <w:r>
           <w:rPr>
@@ -544,7 +534,7 @@
           <w:noProof/>
         </w:rPr>
       </w:pPr>
-      <w:hyperlink w:anchor="_Toc415648305" w:history="1">
+      <w:hyperlink w:anchor="_Toc415749542" w:history="1">
         <w:r>
           <w:rPr>
             <w:rStyle w:val="a3"/>
@@ -585,7 +575,7 @@
             <w:noProof/>
             <w:webHidden/>
           </w:rPr>
-          <w:instrText xml:space="preserve"> PAGEREF _Toc415648305 \h </w:instrText>
+          <w:instrText xml:space="preserve"> PAGEREF _Toc415749542 \h </w:instrText>
         </w:r>
         <w:r>
           <w:rPr>
@@ -627,7 +617,7 @@
           <w:noProof/>
         </w:rPr>
       </w:pPr>
-      <w:hyperlink w:anchor="_Toc415648311" w:history="1">
+      <w:hyperlink w:anchor="_Toc415749548" w:history="1">
         <w:r>
           <w:rPr>
             <w:rStyle w:val="a3"/>
@@ -668,7 +658,7 @@
             <w:noProof/>
             <w:webHidden/>
           </w:rPr>
-          <w:instrText xml:space="preserve"> PAGEREF _Toc415648311 \h </w:instrText>
+          <w:instrText xml:space="preserve"> PAGEREF _Toc415749548 \h </w:instrText>
         </w:r>
         <w:r>
           <w:rPr>
@@ -710,7 +700,7 @@
           <w:noProof/>
         </w:rPr>
       </w:pPr>
-      <w:hyperlink w:anchor="_Toc415648312" w:history="1">
+      <w:hyperlink w:anchor="_Toc415749549" w:history="1">
         <w:r>
           <w:rPr>
             <w:rStyle w:val="a3"/>
@@ -766,7 +756,7 @@
             <w:noProof/>
             <w:webHidden/>
           </w:rPr>
-          <w:instrText xml:space="preserve"> PAGEREF _Toc415648312 \h </w:instrText>
+          <w:instrText xml:space="preserve"> PAGEREF _Toc415749549 \h </w:instrText>
         </w:r>
         <w:r>
           <w:rPr>
@@ -808,7 +798,7 @@
           <w:noProof/>
         </w:rPr>
       </w:pPr>
-      <w:hyperlink w:anchor="_Toc415648313" w:history="1">
+      <w:hyperlink w:anchor="_Toc415749550" w:history="1">
         <w:r>
           <w:rPr>
             <w:rStyle w:val="a3"/>
@@ -849,7 +839,7 @@
             <w:noProof/>
             <w:webHidden/>
           </w:rPr>
-          <w:instrText xml:space="preserve"> PAGEREF _Toc415648313 \h </w:instrText>
+          <w:instrText xml:space="preserve"> PAGEREF _Toc415749550 \h </w:instrText>
         </w:r>
         <w:r>
           <w:rPr>
@@ -891,7 +881,7 @@
           <w:noProof/>
         </w:rPr>
       </w:pPr>
-      <w:hyperlink w:anchor="_Toc415648315" w:history="1">
+      <w:hyperlink w:anchor="_Toc415749552" w:history="1">
         <w:r>
           <w:rPr>
             <w:rStyle w:val="a3"/>
@@ -932,7 +922,7 @@
             <w:noProof/>
             <w:webHidden/>
           </w:rPr>
-          <w:instrText xml:space="preserve"> PAGEREF _Toc415648315 \h </w:instrText>
+          <w:instrText xml:space="preserve"> PAGEREF _Toc415749552 \h </w:instrText>
         </w:r>
         <w:r>
           <w:rPr>
@@ -974,7 +964,7 @@
           <w:noProof/>
         </w:rPr>
       </w:pPr>
-      <w:hyperlink w:anchor="_Toc415648316" w:history="1">
+      <w:hyperlink w:anchor="_Toc415749553" w:history="1">
         <w:r>
           <w:rPr>
             <w:rStyle w:val="a3"/>
@@ -1015,7 +1005,7 @@
             <w:noProof/>
             <w:webHidden/>
           </w:rPr>
-          <w:instrText xml:space="preserve"> PAGEREF _Toc415648316 \h </w:instrText>
+          <w:instrText xml:space="preserve"> PAGEREF _Toc415749553 \h </w:instrText>
         </w:r>
         <w:r>
           <w:rPr>
@@ -1057,7 +1047,7 @@
           <w:noProof/>
         </w:rPr>
       </w:pPr>
-      <w:hyperlink w:anchor="_Toc415648317" w:history="1">
+      <w:hyperlink w:anchor="_Toc415749554" w:history="1">
         <w:r>
           <w:rPr>
             <w:rStyle w:val="a3"/>
@@ -1098,7 +1088,7 @@
             <w:noProof/>
             <w:webHidden/>
           </w:rPr>
-          <w:instrText xml:space="preserve"> PAGEREF _Toc415648317 \h </w:instrText>
+          <w:instrText xml:space="preserve"> PAGEREF _Toc415749554 \h </w:instrText>
         </w:r>
         <w:r>
           <w:rPr>
@@ -1140,7 +1130,7 @@
           <w:noProof/>
         </w:rPr>
       </w:pPr>
-      <w:hyperlink w:anchor="_Toc415648319" w:history="1">
+      <w:hyperlink w:anchor="_Toc415749556" w:history="1">
         <w:r>
           <w:rPr>
             <w:rStyle w:val="a3"/>
@@ -1181,7 +1171,7 @@
             <w:noProof/>
             <w:webHidden/>
           </w:rPr>
-          <w:instrText xml:space="preserve"> PAGEREF _Toc415648319 \h </w:instrText>
+          <w:instrText xml:space="preserve"> PAGEREF _Toc415749556 \h </w:instrText>
         </w:r>
         <w:r>
           <w:rPr>
@@ -1223,7 +1213,7 @@
           <w:noProof/>
         </w:rPr>
       </w:pPr>
-      <w:hyperlink w:anchor="_Toc415648320" w:history="1">
+      <w:hyperlink w:anchor="_Toc415749557" w:history="1">
         <w:r>
           <w:rPr>
             <w:rStyle w:val="a3"/>
@@ -1279,7 +1269,7 @@
             <w:noProof/>
             <w:webHidden/>
           </w:rPr>
-          <w:instrText xml:space="preserve"> PAGEREF _Toc415648320 \h </w:instrText>
+          <w:instrText xml:space="preserve"> PAGEREF _Toc415749557 \h </w:instrText>
         </w:r>
         <w:r>
           <w:rPr>
@@ -1321,7 +1311,7 @@
           <w:noProof/>
         </w:rPr>
       </w:pPr>
-      <w:hyperlink w:anchor="_Toc415648321" w:history="1">
+      <w:hyperlink w:anchor="_Toc415749558" w:history="1">
         <w:r>
           <w:rPr>
             <w:rStyle w:val="a3"/>
@@ -1362,7 +1352,7 @@
             <w:noProof/>
             <w:webHidden/>
           </w:rPr>
-          <w:instrText xml:space="preserve"> PAGEREF _Toc415648321 \h </w:instrText>
+          <w:instrText xml:space="preserve"> PAGEREF _Toc415749558 \h </w:instrText>
         </w:r>
         <w:r>
           <w:rPr>
@@ -1404,7 +1394,7 @@
           <w:noProof/>
         </w:rPr>
       </w:pPr>
-      <w:hyperlink w:anchor="_Toc415648323" w:history="1">
+      <w:hyperlink w:anchor="_Toc415749560" w:history="1">
         <w:r>
           <w:rPr>
             <w:rStyle w:val="a3"/>
@@ -1460,7 +1450,7 @@
             <w:noProof/>
             <w:webHidden/>
           </w:rPr>
-          <w:instrText xml:space="preserve"> PAGEREF _Toc415648323 \h </w:instrText>
+          <w:instrText xml:space="preserve"> PAGEREF _Toc415749560 \h </w:instrText>
         </w:r>
         <w:r>
           <w:rPr>
@@ -1502,7 +1492,7 @@
           <w:noProof/>
         </w:rPr>
       </w:pPr>
-      <w:hyperlink w:anchor="_Toc415648324" w:history="1">
+      <w:hyperlink w:anchor="_Toc415749561" w:history="1">
         <w:r>
           <w:rPr>
             <w:rStyle w:val="a3"/>
@@ -1537,22 +1527,7 @@
             <w:rFonts w:hint="eastAsia"/>
             <w:noProof/>
           </w:rPr>
-          <w:t>】（后台为新货，</w:t>
-        </w:r>
-        <w:r>
-          <w:rPr>
-            <w:rStyle w:val="a3"/>
-            <w:noProof/>
-          </w:rPr>
-          <w:t>new</w:t>
-        </w:r>
-        <w:r>
-          <w:rPr>
-            <w:rStyle w:val="a3"/>
-            <w:rFonts w:hint="eastAsia"/>
-            <w:noProof/>
-          </w:rPr>
-          <w:t>）</w:t>
+          <w:t>】</w:t>
         </w:r>
         <w:r>
           <w:rPr>
@@ -1573,7 +1548,7 @@
             <w:noProof/>
             <w:webHidden/>
           </w:rPr>
-          <w:instrText xml:space="preserve"> PAGEREF _Toc415648324 \h </w:instrText>
+          <w:instrText xml:space="preserve"> PAGEREF _Toc415749561 \h </w:instrText>
         </w:r>
         <w:r>
           <w:rPr>
@@ -1615,7 +1590,7 @@
           <w:noProof/>
         </w:rPr>
       </w:pPr>
-      <w:hyperlink w:anchor="_Toc415648325" w:history="1">
+      <w:hyperlink w:anchor="_Toc415749562" w:history="1">
         <w:r>
           <w:rPr>
             <w:rStyle w:val="a3"/>
@@ -1671,7 +1646,7 @@
             <w:noProof/>
             <w:webHidden/>
           </w:rPr>
-          <w:instrText xml:space="preserve"> PAGEREF _Toc415648325 \h </w:instrText>
+          <w:instrText xml:space="preserve"> PAGEREF _Toc415749562 \h </w:instrText>
         </w:r>
         <w:r>
           <w:rPr>
@@ -1713,7 +1688,7 @@
           <w:noProof/>
         </w:rPr>
       </w:pPr>
-      <w:hyperlink w:anchor="_Toc415648326" w:history="1">
+      <w:hyperlink w:anchor="_Toc415749563" w:history="1">
         <w:r>
           <w:rPr>
             <w:rStyle w:val="a3"/>
@@ -1754,7 +1729,7 @@
             <w:noProof/>
             <w:webHidden/>
           </w:rPr>
-          <w:instrText xml:space="preserve"> PAGEREF _Toc415648326 \h </w:instrText>
+          <w:instrText xml:space="preserve"> PAGEREF _Toc415749563 \h </w:instrText>
         </w:r>
         <w:r>
           <w:rPr>
@@ -1775,6 +1750,255 @@
             <w:webHidden/>
           </w:rPr>
           <w:t>15</w:t>
+        </w:r>
+        <w:r>
+          <w:rPr>
+            <w:noProof/>
+            <w:webHidden/>
+          </w:rPr>
+          <w:fldChar w:fldCharType="end"/>
+        </w:r>
+      </w:hyperlink>
+    </w:p>
+    <w:p>
+      <w:pPr>
+        <w:pStyle w:val="20"/>
+        <w:tabs>
+          <w:tab w:val="left" w:pos="840"/>
+          <w:tab w:val="right" w:leader="dot" w:pos="8296"/>
+        </w:tabs>
+        <w:rPr>
+          <w:noProof/>
+        </w:rPr>
+      </w:pPr>
+      <w:hyperlink w:anchor="_Toc415749564" w:history="1">
+        <w:r>
+          <w:rPr>
+            <w:rStyle w:val="a3"/>
+            <w:noProof/>
+          </w:rPr>
+          <w:t>9</w:t>
+        </w:r>
+        <w:r>
+          <w:rPr>
+            <w:noProof/>
+          </w:rPr>
+          <w:tab/>
+        </w:r>
+        <w:r>
+          <w:rPr>
+            <w:rStyle w:val="a3"/>
+            <w:rFonts w:hint="eastAsia"/>
+            <w:noProof/>
+          </w:rPr>
+          <w:t>优惠券设置</w:t>
+        </w:r>
+        <w:r>
+          <w:rPr>
+            <w:noProof/>
+            <w:webHidden/>
+          </w:rPr>
+          <w:tab/>
+        </w:r>
+        <w:r>
+          <w:rPr>
+            <w:noProof/>
+            <w:webHidden/>
+          </w:rPr>
+          <w:fldChar w:fldCharType="begin"/>
+        </w:r>
+        <w:r>
+          <w:rPr>
+            <w:noProof/>
+            <w:webHidden/>
+          </w:rPr>
+          <w:instrText xml:space="preserve"> PAGEREF _Toc415749564 \h </w:instrText>
+        </w:r>
+        <w:r>
+          <w:rPr>
+            <w:noProof/>
+            <w:webHidden/>
+          </w:rPr>
+        </w:r>
+        <w:r>
+          <w:rPr>
+            <w:noProof/>
+            <w:webHidden/>
+          </w:rPr>
+          <w:fldChar w:fldCharType="separate"/>
+        </w:r>
+        <w:r>
+          <w:rPr>
+            <w:noProof/>
+            <w:webHidden/>
+          </w:rPr>
+          <w:t>16</w:t>
+        </w:r>
+        <w:r>
+          <w:rPr>
+            <w:noProof/>
+            <w:webHidden/>
+          </w:rPr>
+          <w:fldChar w:fldCharType="end"/>
+        </w:r>
+      </w:hyperlink>
+    </w:p>
+    <w:p>
+      <w:pPr>
+        <w:pStyle w:val="30"/>
+        <w:tabs>
+          <w:tab w:val="left" w:pos="1470"/>
+          <w:tab w:val="right" w:leader="dot" w:pos="8296"/>
+        </w:tabs>
+        <w:rPr>
+          <w:noProof/>
+        </w:rPr>
+      </w:pPr>
+      <w:hyperlink w:anchor="_Toc415749566" w:history="1">
+        <w:r>
+          <w:rPr>
+            <w:rStyle w:val="a3"/>
+            <w:noProof/>
+          </w:rPr>
+          <w:t>9.1</w:t>
+        </w:r>
+        <w:r>
+          <w:rPr>
+            <w:noProof/>
+          </w:rPr>
+          <w:tab/>
+        </w:r>
+        <w:r>
+          <w:rPr>
+            <w:rStyle w:val="a3"/>
+            <w:rFonts w:hint="eastAsia"/>
+            <w:noProof/>
+          </w:rPr>
+          <w:t>如何设置</w:t>
+        </w:r>
+        <w:r>
+          <w:rPr>
+            <w:noProof/>
+            <w:webHidden/>
+          </w:rPr>
+          <w:tab/>
+        </w:r>
+        <w:r>
+          <w:rPr>
+            <w:noProof/>
+            <w:webHidden/>
+          </w:rPr>
+          <w:fldChar w:fldCharType="begin"/>
+        </w:r>
+        <w:r>
+          <w:rPr>
+            <w:noProof/>
+            <w:webHidden/>
+          </w:rPr>
+          <w:instrText xml:space="preserve"> PAGEREF _Toc415749566 \h </w:instrText>
+        </w:r>
+        <w:r>
+          <w:rPr>
+            <w:noProof/>
+            <w:webHidden/>
+          </w:rPr>
+        </w:r>
+        <w:r>
+          <w:rPr>
+            <w:noProof/>
+            <w:webHidden/>
+          </w:rPr>
+          <w:fldChar w:fldCharType="separate"/>
+        </w:r>
+        <w:r>
+          <w:rPr>
+            <w:noProof/>
+            <w:webHidden/>
+          </w:rPr>
+          <w:t>16</w:t>
+        </w:r>
+        <w:r>
+          <w:rPr>
+            <w:noProof/>
+            <w:webHidden/>
+          </w:rPr>
+          <w:fldChar w:fldCharType="end"/>
+        </w:r>
+      </w:hyperlink>
+    </w:p>
+    <w:p>
+      <w:pPr>
+        <w:pStyle w:val="30"/>
+        <w:tabs>
+          <w:tab w:val="left" w:pos="1470"/>
+          <w:tab w:val="right" w:leader="dot" w:pos="8296"/>
+        </w:tabs>
+        <w:rPr>
+          <w:noProof/>
+        </w:rPr>
+      </w:pPr>
+      <w:hyperlink w:anchor="_Toc415749567" w:history="1">
+        <w:r>
+          <w:rPr>
+            <w:rStyle w:val="a3"/>
+            <w:noProof/>
+          </w:rPr>
+          <w:t>9.2</w:t>
+        </w:r>
+        <w:r>
+          <w:rPr>
+            <w:noProof/>
+          </w:rPr>
+          <w:tab/>
+        </w:r>
+        <w:r>
+          <w:rPr>
+            <w:rStyle w:val="a3"/>
+            <w:rFonts w:hint="eastAsia"/>
+            <w:noProof/>
+          </w:rPr>
+          <w:t>如何使用</w:t>
+        </w:r>
+        <w:r>
+          <w:rPr>
+            <w:noProof/>
+            <w:webHidden/>
+          </w:rPr>
+          <w:tab/>
+        </w:r>
+        <w:r>
+          <w:rPr>
+            <w:noProof/>
+            <w:webHidden/>
+          </w:rPr>
+          <w:fldChar w:fldCharType="begin"/>
+        </w:r>
+        <w:r>
+          <w:rPr>
+            <w:noProof/>
+            <w:webHidden/>
+          </w:rPr>
+          <w:instrText xml:space="preserve"> PAGEREF _Toc415749567 \h </w:instrText>
+        </w:r>
+        <w:r>
+          <w:rPr>
+            <w:noProof/>
+            <w:webHidden/>
+          </w:rPr>
+        </w:r>
+        <w:r>
+          <w:rPr>
+            <w:noProof/>
+            <w:webHidden/>
+          </w:rPr>
+          <w:fldChar w:fldCharType="separate"/>
+        </w:r>
+        <w:r>
+          <w:rPr>
+            <w:noProof/>
+            <w:webHidden/>
+          </w:rPr>
+          <w:t>18</w:t>
         </w:r>
         <w:r>
           <w:rPr>
@@ -1818,7 +2042,7 @@
         </w:numPr>
         <w:spacing w:before="120" w:after="120" w:line="360" w:lineRule="auto"/>
       </w:pPr>
-      <w:bookmarkStart w:id="0" w:name="_Toc415648301"/>
+      <w:bookmarkStart w:id="0" w:name="_Toc415749538"/>
       <w:r>
         <w:rPr>
           <w:rFonts w:hint="eastAsia"/>
@@ -1890,15 +2114,7 @@
         <w:t>，</w:t>
       </w:r>
       <w:r>
-        <w:t>相关</w:t>
-      </w:r>
-      <w:proofErr w:type="gramStart"/>
-      <w:r>
-        <w:t>帐号</w:t>
-      </w:r>
-      <w:proofErr w:type="gramEnd"/>
-      <w:r>
-        <w:t>为</w:t>
+        <w:t>相关帐号为</w:t>
       </w:r>
     </w:p>
     <w:p>
@@ -1927,16 +2143,12 @@
         </w:rPr>
         <w:t>用户：</w:t>
       </w:r>
-      <w:proofErr w:type="spellStart"/>
-      <w:proofErr w:type="gramStart"/>
       <w:r>
         <w:rPr>
           <w:rFonts w:hint="eastAsia"/>
         </w:rPr>
         <w:t>webadmin</w:t>
       </w:r>
-      <w:proofErr w:type="spellEnd"/>
-      <w:proofErr w:type="gramEnd"/>
     </w:p>
     <w:p>
       <w:r>
@@ -1996,16 +2208,12 @@
         </w:rPr>
         <w:t>用户：</w:t>
       </w:r>
-      <w:proofErr w:type="spellStart"/>
-      <w:proofErr w:type="gramStart"/>
       <w:r>
         <w:rPr>
           <w:rFonts w:hint="eastAsia"/>
         </w:rPr>
         <w:t>opadmin</w:t>
       </w:r>
-      <w:proofErr w:type="spellEnd"/>
-      <w:proofErr w:type="gramEnd"/>
     </w:p>
     <w:p>
       <w:r>
@@ -2030,7 +2238,7 @@
         </w:numPr>
         <w:spacing w:before="120" w:after="120" w:line="360" w:lineRule="auto"/>
       </w:pPr>
-      <w:bookmarkStart w:id="1" w:name="_Toc415648302"/>
+      <w:bookmarkStart w:id="1" w:name="_Toc415749539"/>
       <w:r>
         <w:rPr>
           <w:rFonts w:hint="eastAsia"/>
@@ -2365,7 +2573,7 @@
           <w:szCs w:val="28"/>
         </w:rPr>
       </w:pPr>
-      <w:bookmarkStart w:id="2" w:name="_Toc415648303"/>
+      <w:bookmarkStart w:id="2" w:name="_Toc415749540"/>
       <w:r>
         <w:rPr>
           <w:rFonts w:hint="eastAsia"/>
@@ -2421,7 +2629,7 @@
           <w:szCs w:val="28"/>
         </w:rPr>
       </w:pPr>
-      <w:bookmarkStart w:id="3" w:name="_Toc415648304"/>
+      <w:bookmarkStart w:id="3" w:name="_Toc415749541"/>
       <w:r>
         <w:rPr>
           <w:rFonts w:hint="eastAsia"/>
@@ -2462,7 +2670,7 @@
           <w:szCs w:val="28"/>
         </w:rPr>
       </w:pPr>
-      <w:bookmarkStart w:id="4" w:name="_Toc415648305"/>
+      <w:bookmarkStart w:id="4" w:name="_Toc415749542"/>
       <w:r>
         <w:rPr>
           <w:rFonts w:hint="eastAsia"/>
@@ -2506,6 +2714,7 @@
       <w:bookmarkStart w:id="14" w:name="_Toc415648233"/>
       <w:bookmarkStart w:id="15" w:name="_Toc415648280"/>
       <w:bookmarkStart w:id="16" w:name="_Toc415648306"/>
+      <w:bookmarkStart w:id="17" w:name="_Toc415749543"/>
       <w:bookmarkEnd w:id="5"/>
       <w:bookmarkEnd w:id="6"/>
       <w:bookmarkEnd w:id="7"/>
@@ -2518,6 +2727,7 @@
       <w:bookmarkEnd w:id="14"/>
       <w:bookmarkEnd w:id="15"/>
       <w:bookmarkEnd w:id="16"/>
+      <w:bookmarkEnd w:id="17"/>
     </w:p>
     <w:p>
       <w:pPr>
@@ -2539,14 +2749,16 @@
           <w:szCs w:val="24"/>
         </w:rPr>
       </w:pPr>
-      <w:bookmarkStart w:id="17" w:name="_Toc415646885"/>
-      <w:bookmarkStart w:id="18" w:name="_Toc415648234"/>
-      <w:bookmarkStart w:id="19" w:name="_Toc415648281"/>
-      <w:bookmarkStart w:id="20" w:name="_Toc415648307"/>
-      <w:bookmarkEnd w:id="17"/>
+      <w:bookmarkStart w:id="18" w:name="_Toc415646885"/>
+      <w:bookmarkStart w:id="19" w:name="_Toc415648234"/>
+      <w:bookmarkStart w:id="20" w:name="_Toc415648281"/>
+      <w:bookmarkStart w:id="21" w:name="_Toc415648307"/>
+      <w:bookmarkStart w:id="22" w:name="_Toc415749544"/>
       <w:bookmarkEnd w:id="18"/>
       <w:bookmarkEnd w:id="19"/>
       <w:bookmarkEnd w:id="20"/>
+      <w:bookmarkEnd w:id="21"/>
+      <w:bookmarkEnd w:id="22"/>
     </w:p>
     <w:p>
       <w:pPr>
@@ -2568,14 +2780,16 @@
           <w:szCs w:val="24"/>
         </w:rPr>
       </w:pPr>
-      <w:bookmarkStart w:id="21" w:name="_Toc415646886"/>
-      <w:bookmarkStart w:id="22" w:name="_Toc415648235"/>
-      <w:bookmarkStart w:id="23" w:name="_Toc415648282"/>
-      <w:bookmarkStart w:id="24" w:name="_Toc415648308"/>
-      <w:bookmarkEnd w:id="21"/>
-      <w:bookmarkEnd w:id="22"/>
+      <w:bookmarkStart w:id="23" w:name="_Toc415646886"/>
+      <w:bookmarkStart w:id="24" w:name="_Toc415648235"/>
+      <w:bookmarkStart w:id="25" w:name="_Toc415648282"/>
+      <w:bookmarkStart w:id="26" w:name="_Toc415648308"/>
+      <w:bookmarkStart w:id="27" w:name="_Toc415749545"/>
       <w:bookmarkEnd w:id="23"/>
       <w:bookmarkEnd w:id="24"/>
+      <w:bookmarkEnd w:id="25"/>
+      <w:bookmarkEnd w:id="26"/>
+      <w:bookmarkEnd w:id="27"/>
     </w:p>
     <w:p>
       <w:pPr>
@@ -2597,14 +2811,16 @@
           <w:szCs w:val="24"/>
         </w:rPr>
       </w:pPr>
-      <w:bookmarkStart w:id="25" w:name="_Toc415646887"/>
-      <w:bookmarkStart w:id="26" w:name="_Toc415648236"/>
-      <w:bookmarkStart w:id="27" w:name="_Toc415648283"/>
-      <w:bookmarkStart w:id="28" w:name="_Toc415648309"/>
-      <w:bookmarkEnd w:id="25"/>
-      <w:bookmarkEnd w:id="26"/>
-      <w:bookmarkEnd w:id="27"/>
+      <w:bookmarkStart w:id="28" w:name="_Toc415646887"/>
+      <w:bookmarkStart w:id="29" w:name="_Toc415648236"/>
+      <w:bookmarkStart w:id="30" w:name="_Toc415648283"/>
+      <w:bookmarkStart w:id="31" w:name="_Toc415648309"/>
+      <w:bookmarkStart w:id="32" w:name="_Toc415749546"/>
       <w:bookmarkEnd w:id="28"/>
+      <w:bookmarkEnd w:id="29"/>
+      <w:bookmarkEnd w:id="30"/>
+      <w:bookmarkEnd w:id="31"/>
+      <w:bookmarkEnd w:id="32"/>
     </w:p>
     <w:p>
       <w:pPr>
@@ -2626,14 +2842,16 @@
           <w:szCs w:val="24"/>
         </w:rPr>
       </w:pPr>
-      <w:bookmarkStart w:id="29" w:name="_Toc415646888"/>
-      <w:bookmarkStart w:id="30" w:name="_Toc415648237"/>
-      <w:bookmarkStart w:id="31" w:name="_Toc415648284"/>
-      <w:bookmarkStart w:id="32" w:name="_Toc415648310"/>
-      <w:bookmarkEnd w:id="29"/>
-      <w:bookmarkEnd w:id="30"/>
-      <w:bookmarkEnd w:id="31"/>
-      <w:bookmarkEnd w:id="32"/>
+      <w:bookmarkStart w:id="33" w:name="_Toc415646888"/>
+      <w:bookmarkStart w:id="34" w:name="_Toc415648237"/>
+      <w:bookmarkStart w:id="35" w:name="_Toc415648284"/>
+      <w:bookmarkStart w:id="36" w:name="_Toc415648310"/>
+      <w:bookmarkStart w:id="37" w:name="_Toc415749547"/>
+      <w:bookmarkEnd w:id="33"/>
+      <w:bookmarkEnd w:id="34"/>
+      <w:bookmarkEnd w:id="35"/>
+      <w:bookmarkEnd w:id="36"/>
+      <w:bookmarkEnd w:id="37"/>
     </w:p>
     <w:p>
       <w:pPr>
@@ -2648,7 +2866,7 @@
           <w:szCs w:val="24"/>
         </w:rPr>
       </w:pPr>
-      <w:bookmarkStart w:id="33" w:name="_Toc415648311"/>
+      <w:bookmarkStart w:id="38" w:name="_Toc415749548"/>
       <w:r>
         <w:rPr>
           <w:rFonts w:hint="eastAsia"/>
@@ -2657,7 +2875,7 @@
         </w:rPr>
         <w:t>添加目录</w:t>
       </w:r>
-      <w:bookmarkEnd w:id="33"/>
+      <w:bookmarkEnd w:id="38"/>
     </w:p>
     <w:p>
       <w:pPr>
@@ -2790,7 +3008,7 @@
           <w:szCs w:val="24"/>
         </w:rPr>
       </w:pPr>
-      <w:bookmarkStart w:id="34" w:name="_Toc415648312"/>
+      <w:bookmarkStart w:id="39" w:name="_Toc415749549"/>
       <w:r>
         <w:rPr>
           <w:rFonts w:hint="eastAsia"/>
@@ -2823,7 +3041,7 @@
         </w:rPr>
         <w:t>目录</w:t>
       </w:r>
-      <w:bookmarkEnd w:id="34"/>
+      <w:bookmarkEnd w:id="39"/>
     </w:p>
     <w:p>
       <w:r>
@@ -2944,7 +3162,7 @@
           <w:szCs w:val="28"/>
         </w:rPr>
       </w:pPr>
-      <w:bookmarkStart w:id="35" w:name="_Toc415648313"/>
+      <w:bookmarkStart w:id="40" w:name="_Toc415749550"/>
       <w:r>
         <w:rPr>
           <w:rFonts w:hint="eastAsia"/>
@@ -2954,7 +3172,7 @@
         <w:lastRenderedPageBreak/>
         <w:t>汇率设置</w:t>
       </w:r>
-      <w:bookmarkEnd w:id="35"/>
+      <w:bookmarkEnd w:id="40"/>
     </w:p>
     <w:p>
       <w:pPr>
@@ -2969,7 +3187,6 @@
         <w:ind w:firstLineChars="0"/>
         <w:outlineLvl w:val="2"/>
         <w:rPr>
-          <w:rFonts w:hint="eastAsia"/>
           <w:b/>
           <w:bCs/>
           <w:vanish/>
@@ -2977,16 +3194,18 @@
           <w:szCs w:val="24"/>
         </w:rPr>
       </w:pPr>
-      <w:bookmarkStart w:id="36" w:name="_Toc415646859"/>
-      <w:bookmarkStart w:id="37" w:name="_Toc415646892"/>
-      <w:bookmarkStart w:id="38" w:name="_Toc415648241"/>
-      <w:bookmarkStart w:id="39" w:name="_Toc415648288"/>
-      <w:bookmarkStart w:id="40" w:name="_Toc415648314"/>
-      <w:bookmarkEnd w:id="36"/>
-      <w:bookmarkEnd w:id="37"/>
-      <w:bookmarkEnd w:id="38"/>
-      <w:bookmarkEnd w:id="39"/>
-      <w:bookmarkEnd w:id="40"/>
+      <w:bookmarkStart w:id="41" w:name="_Toc415646859"/>
+      <w:bookmarkStart w:id="42" w:name="_Toc415646892"/>
+      <w:bookmarkStart w:id="43" w:name="_Toc415648241"/>
+      <w:bookmarkStart w:id="44" w:name="_Toc415648288"/>
+      <w:bookmarkStart w:id="45" w:name="_Toc415648314"/>
+      <w:bookmarkStart w:id="46" w:name="_Toc415749551"/>
+      <w:bookmarkEnd w:id="41"/>
+      <w:bookmarkEnd w:id="42"/>
+      <w:bookmarkEnd w:id="43"/>
+      <w:bookmarkEnd w:id="44"/>
+      <w:bookmarkEnd w:id="45"/>
+      <w:bookmarkEnd w:id="46"/>
     </w:p>
     <w:p>
       <w:pPr>
@@ -3001,7 +3220,7 @@
           <w:szCs w:val="24"/>
         </w:rPr>
       </w:pPr>
-      <w:bookmarkStart w:id="41" w:name="_Toc415648315"/>
+      <w:bookmarkStart w:id="47" w:name="_Toc415749552"/>
       <w:r>
         <w:rPr>
           <w:rFonts w:hint="eastAsia"/>
@@ -3010,7 +3229,7 @@
         </w:rPr>
         <w:t>汇率设置</w:t>
       </w:r>
-      <w:bookmarkEnd w:id="41"/>
+      <w:bookmarkEnd w:id="47"/>
     </w:p>
     <w:p>
       <w:r>
@@ -3173,7 +3392,7 @@
           <w:szCs w:val="24"/>
         </w:rPr>
       </w:pPr>
-      <w:bookmarkStart w:id="42" w:name="_Toc415648316"/>
+      <w:bookmarkStart w:id="48" w:name="_Toc415749553"/>
       <w:r>
         <w:rPr>
           <w:rFonts w:hint="eastAsia"/>
@@ -3183,7 +3402,7 @@
         <w:lastRenderedPageBreak/>
         <w:t>币种设置</w:t>
       </w:r>
-      <w:bookmarkEnd w:id="42"/>
+      <w:bookmarkEnd w:id="48"/>
     </w:p>
     <w:p>
       <w:r>
@@ -3291,7 +3510,7 @@
           <w:szCs w:val="28"/>
         </w:rPr>
       </w:pPr>
-      <w:bookmarkStart w:id="43" w:name="_Toc415648317"/>
+      <w:bookmarkStart w:id="49" w:name="_Toc415749554"/>
       <w:r>
         <w:rPr>
           <w:rFonts w:hint="eastAsia"/>
@@ -3301,7 +3520,7 @@
         <w:lastRenderedPageBreak/>
         <w:t>产品管理</w:t>
       </w:r>
-      <w:bookmarkEnd w:id="43"/>
+      <w:bookmarkEnd w:id="49"/>
     </w:p>
     <w:p>
       <w:pPr>
@@ -3316,7 +3535,6 @@
         <w:ind w:firstLineChars="0"/>
         <w:outlineLvl w:val="2"/>
         <w:rPr>
-          <w:rFonts w:hint="eastAsia"/>
           <w:b/>
           <w:bCs/>
           <w:vanish/>
@@ -3324,30 +3542,32 @@
           <w:szCs w:val="24"/>
         </w:rPr>
       </w:pPr>
-      <w:bookmarkStart w:id="44" w:name="_Toc415564172"/>
-      <w:bookmarkStart w:id="45" w:name="_Toc415642504"/>
-      <w:bookmarkStart w:id="46" w:name="_Toc415642526"/>
-      <w:bookmarkStart w:id="47" w:name="_Toc415646606"/>
-      <w:bookmarkStart w:id="48" w:name="_Toc415646655"/>
-      <w:bookmarkStart w:id="49" w:name="_Toc415646774"/>
-      <w:bookmarkStart w:id="50" w:name="_Toc415646806"/>
-      <w:bookmarkStart w:id="51" w:name="_Toc415646865"/>
-      <w:bookmarkStart w:id="52" w:name="_Toc415646898"/>
-      <w:bookmarkStart w:id="53" w:name="_Toc415648247"/>
-      <w:bookmarkStart w:id="54" w:name="_Toc415648292"/>
-      <w:bookmarkStart w:id="55" w:name="_Toc415648318"/>
-      <w:bookmarkEnd w:id="44"/>
-      <w:bookmarkEnd w:id="45"/>
-      <w:bookmarkEnd w:id="46"/>
-      <w:bookmarkEnd w:id="47"/>
-      <w:bookmarkEnd w:id="48"/>
-      <w:bookmarkEnd w:id="49"/>
+      <w:bookmarkStart w:id="50" w:name="_Toc415564172"/>
+      <w:bookmarkStart w:id="51" w:name="_Toc415642504"/>
+      <w:bookmarkStart w:id="52" w:name="_Toc415642526"/>
+      <w:bookmarkStart w:id="53" w:name="_Toc415646606"/>
+      <w:bookmarkStart w:id="54" w:name="_Toc415646655"/>
+      <w:bookmarkStart w:id="55" w:name="_Toc415646774"/>
+      <w:bookmarkStart w:id="56" w:name="_Toc415646806"/>
+      <w:bookmarkStart w:id="57" w:name="_Toc415646865"/>
+      <w:bookmarkStart w:id="58" w:name="_Toc415646898"/>
+      <w:bookmarkStart w:id="59" w:name="_Toc415648247"/>
+      <w:bookmarkStart w:id="60" w:name="_Toc415648292"/>
+      <w:bookmarkStart w:id="61" w:name="_Toc415648318"/>
+      <w:bookmarkStart w:id="62" w:name="_Toc415749555"/>
       <w:bookmarkEnd w:id="50"/>
       <w:bookmarkEnd w:id="51"/>
       <w:bookmarkEnd w:id="52"/>
       <w:bookmarkEnd w:id="53"/>
       <w:bookmarkEnd w:id="54"/>
       <w:bookmarkEnd w:id="55"/>
+      <w:bookmarkEnd w:id="56"/>
+      <w:bookmarkEnd w:id="57"/>
+      <w:bookmarkEnd w:id="58"/>
+      <w:bookmarkEnd w:id="59"/>
+      <w:bookmarkEnd w:id="60"/>
+      <w:bookmarkEnd w:id="61"/>
+      <w:bookmarkEnd w:id="62"/>
     </w:p>
     <w:p>
       <w:pPr>
@@ -3362,7 +3582,7 @@
           <w:szCs w:val="24"/>
         </w:rPr>
       </w:pPr>
-      <w:bookmarkStart w:id="56" w:name="_Toc415648319"/>
+      <w:bookmarkStart w:id="63" w:name="_Toc415749556"/>
       <w:r>
         <w:rPr>
           <w:rFonts w:hint="eastAsia"/>
@@ -3371,7 +3591,7 @@
         </w:rPr>
         <w:t>添加产品</w:t>
       </w:r>
-      <w:bookmarkEnd w:id="56"/>
+      <w:bookmarkEnd w:id="63"/>
     </w:p>
     <w:p>
       <w:r>
@@ -3417,11 +3637,6 @@
     </w:p>
     <w:p/>
     <w:p>
-      <w:pPr>
-        <w:rPr>
-          <w:rFonts w:hint="eastAsia"/>
-        </w:rPr>
-      </w:pPr>
       <w:r>
         <w:rPr>
           <w:noProof/>
@@ -3464,11 +3679,6 @@
       </w:r>
     </w:p>
     <w:p>
-      <w:pPr>
-        <w:rPr>
-          <w:rFonts w:hint="eastAsia"/>
-        </w:rPr>
-      </w:pPr>
       <w:r>
         <w:rPr>
           <w:noProof/>
@@ -3511,11 +3721,6 @@
       </w:r>
     </w:p>
     <w:p>
-      <w:pPr>
-        <w:rPr>
-          <w:rFonts w:hint="eastAsia"/>
-        </w:rPr>
-      </w:pPr>
       <w:r>
         <w:rPr>
           <w:noProof/>
@@ -3559,11 +3764,6 @@
       </w:r>
     </w:p>
     <w:p>
-      <w:pPr>
-        <w:rPr>
-          <w:rFonts w:hint="eastAsia"/>
-        </w:rPr>
-      </w:pPr>
       <w:r>
         <w:rPr>
           <w:noProof/>
@@ -3806,11 +4006,6 @@
     </w:p>
     <w:p/>
     <w:p>
-      <w:pPr>
-        <w:rPr>
-          <w:rFonts w:hint="eastAsia"/>
-        </w:rPr>
-      </w:pPr>
       <w:r>
         <w:rPr>
           <w:noProof/>
@@ -3867,7 +4062,7 @@
           <w:szCs w:val="24"/>
         </w:rPr>
       </w:pPr>
-      <w:bookmarkStart w:id="57" w:name="_Toc415648320"/>
+      <w:bookmarkStart w:id="64" w:name="_Toc415749557"/>
       <w:r>
         <w:rPr>
           <w:rFonts w:hint="eastAsia"/>
@@ -3892,7 +4087,7 @@
         </w:rPr>
         <w:t>删除产品</w:t>
       </w:r>
-      <w:bookmarkEnd w:id="57"/>
+      <w:bookmarkEnd w:id="64"/>
     </w:p>
     <w:p>
       <w:r>
@@ -4138,7 +4333,7 @@
           <w:szCs w:val="28"/>
         </w:rPr>
       </w:pPr>
-      <w:bookmarkStart w:id="58" w:name="_Toc415648321"/>
+      <w:bookmarkStart w:id="65" w:name="_Toc415749558"/>
       <w:r>
         <w:rPr>
           <w:rFonts w:hint="eastAsia"/>
@@ -4154,7 +4349,7 @@
         </w:rPr>
         <w:t>机客户端商品说明</w:t>
       </w:r>
-      <w:bookmarkEnd w:id="58"/>
+      <w:bookmarkEnd w:id="65"/>
     </w:p>
     <w:p>
       <w:pPr>
@@ -4176,24 +4371,26 @@
           <w:szCs w:val="24"/>
         </w:rPr>
       </w:pPr>
-      <w:bookmarkStart w:id="59" w:name="_Toc415646613"/>
-      <w:bookmarkStart w:id="60" w:name="_Toc415646662"/>
-      <w:bookmarkStart w:id="61" w:name="_Toc415646781"/>
-      <w:bookmarkStart w:id="62" w:name="_Toc415646813"/>
-      <w:bookmarkStart w:id="63" w:name="_Toc415646872"/>
-      <w:bookmarkStart w:id="64" w:name="_Toc415646905"/>
-      <w:bookmarkStart w:id="65" w:name="_Toc415648254"/>
-      <w:bookmarkStart w:id="66" w:name="_Toc415648296"/>
-      <w:bookmarkStart w:id="67" w:name="_Toc415648322"/>
-      <w:bookmarkEnd w:id="59"/>
-      <w:bookmarkEnd w:id="60"/>
-      <w:bookmarkEnd w:id="61"/>
-      <w:bookmarkEnd w:id="62"/>
-      <w:bookmarkEnd w:id="63"/>
-      <w:bookmarkEnd w:id="64"/>
-      <w:bookmarkEnd w:id="65"/>
+      <w:bookmarkStart w:id="66" w:name="_Toc415646613"/>
+      <w:bookmarkStart w:id="67" w:name="_Toc415646662"/>
+      <w:bookmarkStart w:id="68" w:name="_Toc415646781"/>
+      <w:bookmarkStart w:id="69" w:name="_Toc415646813"/>
+      <w:bookmarkStart w:id="70" w:name="_Toc415646872"/>
+      <w:bookmarkStart w:id="71" w:name="_Toc415646905"/>
+      <w:bookmarkStart w:id="72" w:name="_Toc415648254"/>
+      <w:bookmarkStart w:id="73" w:name="_Toc415648296"/>
+      <w:bookmarkStart w:id="74" w:name="_Toc415648322"/>
+      <w:bookmarkStart w:id="75" w:name="_Toc415749559"/>
       <w:bookmarkEnd w:id="66"/>
       <w:bookmarkEnd w:id="67"/>
+      <w:bookmarkEnd w:id="68"/>
+      <w:bookmarkEnd w:id="69"/>
+      <w:bookmarkEnd w:id="70"/>
+      <w:bookmarkEnd w:id="71"/>
+      <w:bookmarkEnd w:id="72"/>
+      <w:bookmarkEnd w:id="73"/>
+      <w:bookmarkEnd w:id="74"/>
+      <w:bookmarkEnd w:id="75"/>
     </w:p>
     <w:p>
       <w:pPr>
@@ -4208,7 +4405,7 @@
           <w:szCs w:val="24"/>
         </w:rPr>
       </w:pPr>
-      <w:bookmarkStart w:id="68" w:name="_Toc415648323"/>
+      <w:bookmarkStart w:id="76" w:name="_Toc415749560"/>
       <w:r>
         <w:rPr>
           <w:sz w:val="24"/>
@@ -4216,7 +4413,6 @@
         </w:rPr>
         <w:t>特卖【</w:t>
       </w:r>
-      <w:proofErr w:type="spellStart"/>
       <w:r>
         <w:rPr>
           <w:sz w:val="24"/>
@@ -4224,7 +4420,6 @@
         </w:rPr>
         <w:t>daily_sale</w:t>
       </w:r>
-      <w:proofErr w:type="spellEnd"/>
       <w:r>
         <w:rPr>
           <w:sz w:val="24"/>
@@ -4232,7 +4427,7 @@
         </w:rPr>
         <w:t>】</w:t>
       </w:r>
-      <w:bookmarkEnd w:id="68"/>
+      <w:bookmarkEnd w:id="76"/>
     </w:p>
     <w:p>
       <w:r>
@@ -4251,21 +4446,7 @@
         <w:rPr>
           <w:rFonts w:hint="eastAsia"/>
         </w:rPr>
-        <w:t>，</w:t>
-      </w:r>
-      <w:proofErr w:type="gramStart"/>
-      <w:r>
-        <w:rPr>
-          <w:rFonts w:hint="eastAsia"/>
-        </w:rPr>
-        <w:t>如以下</w:t>
-      </w:r>
-      <w:proofErr w:type="gramEnd"/>
-      <w:r>
-        <w:rPr>
-          <w:rFonts w:hint="eastAsia"/>
-        </w:rPr>
-        <w:t>产品：</w:t>
+        <w:t>，如以下产品：</w:t>
       </w:r>
     </w:p>
     <w:p>
@@ -4326,7 +4507,7 @@
           <w:szCs w:val="24"/>
         </w:rPr>
       </w:pPr>
-      <w:bookmarkStart w:id="69" w:name="_Toc415648324"/>
+      <w:bookmarkStart w:id="77" w:name="_Toc415749561"/>
       <w:r>
         <w:rPr>
           <w:sz w:val="24"/>
@@ -4334,7 +4515,6 @@
         </w:rPr>
         <w:t>热销【</w:t>
       </w:r>
-      <w:proofErr w:type="spellStart"/>
       <w:r>
         <w:rPr>
           <w:sz w:val="24"/>
@@ -4342,7 +4522,6 @@
         </w:rPr>
         <w:t>best_seller</w:t>
       </w:r>
-      <w:proofErr w:type="spellEnd"/>
       <w:r>
         <w:rPr>
           <w:sz w:val="24"/>
@@ -4350,22 +4529,14 @@
         </w:rPr>
         <w:t>】</w:t>
       </w:r>
-      <w:bookmarkEnd w:id="69"/>
-    </w:p>
-    <w:p>
-      <w:r>
-        <w:rPr>
-          <w:rFonts w:hint="eastAsia"/>
-        </w:rPr>
-        <w:t>产品新品日期为当前日期，</w:t>
-      </w:r>
-      <w:bookmarkStart w:id="70" w:name="_GoBack"/>
-      <w:bookmarkEnd w:id="70"/>
-      <w:r>
-        <w:rPr>
-          <w:rFonts w:hint="eastAsia"/>
-        </w:rPr>
-        <w:t>新品结束日期为明天以后</w:t>
+      <w:bookmarkEnd w:id="77"/>
+    </w:p>
+    <w:p>
+      <w:r>
+        <w:rPr>
+          <w:rFonts w:hint="eastAsia"/>
+        </w:rPr>
+        <w:t>产品新品日期为当前日期，新品结束日期为明天以后</w:t>
       </w:r>
       <w:r>
         <w:rPr>
@@ -4383,21 +4554,7 @@
         <w:rPr>
           <w:rFonts w:hint="eastAsia"/>
         </w:rPr>
-        <w:t>产品，</w:t>
-      </w:r>
-      <w:proofErr w:type="gramStart"/>
-      <w:r>
-        <w:rPr>
-          <w:rFonts w:hint="eastAsia"/>
-        </w:rPr>
-        <w:t>如以下</w:t>
-      </w:r>
-      <w:proofErr w:type="gramEnd"/>
-      <w:r>
-        <w:rPr>
-          <w:rFonts w:hint="eastAsia"/>
-        </w:rPr>
-        <w:t>产品：</w:t>
+        <w:t>产品，如以下产品：</w:t>
       </w:r>
     </w:p>
     <w:p>
@@ -4456,7 +4613,7 @@
           <w:szCs w:val="24"/>
         </w:rPr>
       </w:pPr>
-      <w:bookmarkStart w:id="71" w:name="_Toc415648325"/>
+      <w:bookmarkStart w:id="78" w:name="_Toc415749562"/>
       <w:r>
         <w:rPr>
           <w:rFonts w:hint="eastAsia"/>
@@ -4494,7 +4651,6 @@
         </w:rPr>
         <w:t>【</w:t>
       </w:r>
-      <w:proofErr w:type="spellStart"/>
       <w:r>
         <w:rPr>
           <w:sz w:val="24"/>
@@ -4502,7 +4658,6 @@
         </w:rPr>
         <w:t>coming_soon</w:t>
       </w:r>
-      <w:proofErr w:type="spellEnd"/>
       <w:r>
         <w:rPr>
           <w:sz w:val="24"/>
@@ -4510,7 +4665,7 @@
         </w:rPr>
         <w:t>】</w:t>
       </w:r>
-      <w:bookmarkEnd w:id="71"/>
+      <w:bookmarkEnd w:id="78"/>
     </w:p>
     <w:p>
       <w:r>
@@ -4593,7 +4748,7 @@
           <w:szCs w:val="24"/>
         </w:rPr>
       </w:pPr>
-      <w:bookmarkStart w:id="72" w:name="_Toc415648326"/>
+      <w:bookmarkStart w:id="79" w:name="_Toc415749563"/>
       <w:r>
         <w:rPr>
           <w:rFonts w:hint="eastAsia"/>
@@ -4609,7 +4764,7 @@
         </w:rPr>
         <w:t>目录商品</w:t>
       </w:r>
-      <w:bookmarkEnd w:id="72"/>
+      <w:bookmarkEnd w:id="79"/>
     </w:p>
     <w:p>
       <w:r>
@@ -4632,6 +4787,11 @@
       </w:r>
     </w:p>
     <w:p>
+      <w:pPr>
+        <w:rPr>
+          <w:rFonts w:hint="eastAsia"/>
+        </w:rPr>
+      </w:pPr>
       <w:r>
         <w:rPr>
           <w:noProof/>
@@ -4662,6 +4822,533 @@
                     <a:xfrm>
                       <a:off x="0" y="0"/>
                       <a:ext cx="2019300" cy="990600"/>
+                    </a:xfrm>
+                    <a:prstGeom prst="rect">
+                      <a:avLst/>
+                    </a:prstGeom>
+                  </pic:spPr>
+                </pic:pic>
+              </a:graphicData>
+            </a:graphic>
+          </wp:inline>
+        </w:drawing>
+      </w:r>
+    </w:p>
+    <w:p>
+      <w:pPr>
+        <w:pStyle w:val="2"/>
+        <w:numPr>
+          <w:ilvl w:val="0"/>
+          <w:numId w:val="4"/>
+        </w:numPr>
+        <w:spacing w:before="120" w:after="120" w:line="360" w:lineRule="auto"/>
+        <w:rPr>
+          <w:rFonts w:hint="eastAsia"/>
+          <w:sz w:val="28"/>
+          <w:szCs w:val="28"/>
+        </w:rPr>
+      </w:pPr>
+      <w:bookmarkStart w:id="80" w:name="_Toc415749564"/>
+      <w:r>
+        <w:rPr>
+          <w:rFonts w:hint="eastAsia"/>
+          <w:sz w:val="28"/>
+          <w:szCs w:val="28"/>
+        </w:rPr>
+        <w:t>优惠券设置</w:t>
+      </w:r>
+      <w:bookmarkEnd w:id="80"/>
+    </w:p>
+    <w:p>
+      <w:pPr>
+        <w:pStyle w:val="a4"/>
+        <w:keepNext/>
+        <w:keepLines/>
+        <w:numPr>
+          <w:ilvl w:val="0"/>
+          <w:numId w:val="5"/>
+        </w:numPr>
+        <w:spacing w:before="60" w:after="60" w:line="360" w:lineRule="auto"/>
+        <w:ind w:firstLineChars="0"/>
+        <w:outlineLvl w:val="2"/>
+        <w:rPr>
+          <w:rFonts w:hint="eastAsia"/>
+          <w:b/>
+          <w:bCs/>
+          <w:vanish/>
+          <w:sz w:val="24"/>
+          <w:szCs w:val="24"/>
+        </w:rPr>
+      </w:pPr>
+      <w:bookmarkStart w:id="81" w:name="_Toc415749565"/>
+      <w:bookmarkEnd w:id="81"/>
+    </w:p>
+    <w:p>
+      <w:pPr>
+        <w:pStyle w:val="3"/>
+        <w:numPr>
+          <w:ilvl w:val="1"/>
+          <w:numId w:val="5"/>
+        </w:numPr>
+        <w:spacing w:before="60" w:after="60" w:line="360" w:lineRule="auto"/>
+        <w:rPr>
+          <w:rFonts w:hint="eastAsia"/>
+          <w:sz w:val="24"/>
+          <w:szCs w:val="24"/>
+        </w:rPr>
+      </w:pPr>
+      <w:bookmarkStart w:id="82" w:name="_Toc415749566"/>
+      <w:r>
+        <w:rPr>
+          <w:rFonts w:hint="eastAsia"/>
+          <w:sz w:val="24"/>
+          <w:szCs w:val="24"/>
+        </w:rPr>
+        <w:t>如何设置</w:t>
+      </w:r>
+      <w:bookmarkEnd w:id="82"/>
+    </w:p>
+    <w:p>
+      <w:pPr>
+        <w:rPr>
+          <w:rFonts w:hint="eastAsia"/>
+        </w:rPr>
+      </w:pPr>
+      <w:r>
+        <w:rPr>
+          <w:noProof/>
+        </w:rPr>
+        <w:drawing>
+          <wp:inline distT="0" distB="0" distL="0" distR="0" wp14:anchorId="4D4CD053" wp14:editId="4C98E59D">
+            <wp:extent cx="5274310" cy="3534520"/>
+            <wp:effectExtent l="0" t="0" r="2540" b="8890"/>
+            <wp:docPr id="25" name="图片 25"/>
+            <wp:cNvGraphicFramePr>
+              <a:graphicFrameLocks xmlns:a="http://schemas.openxmlformats.org/drawingml/2006/main" noChangeAspect="1"/>
+            </wp:cNvGraphicFramePr>
+            <a:graphic xmlns:a="http://schemas.openxmlformats.org/drawingml/2006/main">
+              <a:graphicData uri="http://schemas.openxmlformats.org/drawingml/2006/picture">
+                <pic:pic xmlns:pic="http://schemas.openxmlformats.org/drawingml/2006/picture">
+                  <pic:nvPicPr>
+                    <pic:cNvPr id="0" name=""/>
+                    <pic:cNvPicPr/>
+                  </pic:nvPicPr>
+                  <pic:blipFill>
+                    <a:blip r:embed="rId40"/>
+                    <a:stretch>
+                      <a:fillRect/>
+                    </a:stretch>
+                  </pic:blipFill>
+                  <pic:spPr>
+                    <a:xfrm>
+                      <a:off x="0" y="0"/>
+                      <a:ext cx="5274310" cy="3534520"/>
+                    </a:xfrm>
+                    <a:prstGeom prst="rect">
+                      <a:avLst/>
+                    </a:prstGeom>
+                  </pic:spPr>
+                </pic:pic>
+              </a:graphicData>
+            </a:graphic>
+          </wp:inline>
+        </w:drawing>
+      </w:r>
+    </w:p>
+    <w:p>
+      <w:pPr>
+        <w:rPr>
+          <w:rFonts w:hint="eastAsia"/>
+        </w:rPr>
+      </w:pPr>
+      <w:r>
+        <w:rPr>
+          <w:noProof/>
+        </w:rPr>
+        <w:drawing>
+          <wp:inline distT="0" distB="0" distL="0" distR="0" wp14:anchorId="2EB946C0" wp14:editId="55507613">
+            <wp:extent cx="5274310" cy="1869816"/>
+            <wp:effectExtent l="0" t="0" r="2540" b="0"/>
+            <wp:docPr id="30" name="图片 30"/>
+            <wp:cNvGraphicFramePr>
+              <a:graphicFrameLocks xmlns:a="http://schemas.openxmlformats.org/drawingml/2006/main" noChangeAspect="1"/>
+            </wp:cNvGraphicFramePr>
+            <a:graphic xmlns:a="http://schemas.openxmlformats.org/drawingml/2006/main">
+              <a:graphicData uri="http://schemas.openxmlformats.org/drawingml/2006/picture">
+                <pic:pic xmlns:pic="http://schemas.openxmlformats.org/drawingml/2006/picture">
+                  <pic:nvPicPr>
+                    <pic:cNvPr id="0" name=""/>
+                    <pic:cNvPicPr/>
+                  </pic:nvPicPr>
+                  <pic:blipFill>
+                    <a:blip r:embed="rId41"/>
+                    <a:stretch>
+                      <a:fillRect/>
+                    </a:stretch>
+                  </pic:blipFill>
+                  <pic:spPr>
+                    <a:xfrm>
+                      <a:off x="0" y="0"/>
+                      <a:ext cx="5274310" cy="1869816"/>
+                    </a:xfrm>
+                    <a:prstGeom prst="rect">
+                      <a:avLst/>
+                    </a:prstGeom>
+                  </pic:spPr>
+                </pic:pic>
+              </a:graphicData>
+            </a:graphic>
+          </wp:inline>
+        </w:drawing>
+      </w:r>
+    </w:p>
+    <w:p>
+      <w:pPr>
+        <w:rPr>
+          <w:rFonts w:hint="eastAsia"/>
+        </w:rPr>
+      </w:pPr>
+      <w:r>
+        <w:rPr>
+          <w:noProof/>
+        </w:rPr>
+        <w:lastRenderedPageBreak/>
+        <w:drawing>
+          <wp:inline distT="0" distB="0" distL="0" distR="0" wp14:anchorId="4F457194" wp14:editId="7B89A817">
+            <wp:extent cx="5274310" cy="4347643"/>
+            <wp:effectExtent l="0" t="0" r="2540" b="0"/>
+            <wp:docPr id="31" name="图片 31"/>
+            <wp:cNvGraphicFramePr>
+              <a:graphicFrameLocks xmlns:a="http://schemas.openxmlformats.org/drawingml/2006/main" noChangeAspect="1"/>
+            </wp:cNvGraphicFramePr>
+            <a:graphic xmlns:a="http://schemas.openxmlformats.org/drawingml/2006/main">
+              <a:graphicData uri="http://schemas.openxmlformats.org/drawingml/2006/picture">
+                <pic:pic xmlns:pic="http://schemas.openxmlformats.org/drawingml/2006/picture">
+                  <pic:nvPicPr>
+                    <pic:cNvPr id="0" name=""/>
+                    <pic:cNvPicPr/>
+                  </pic:nvPicPr>
+                  <pic:blipFill>
+                    <a:blip r:embed="rId42"/>
+                    <a:stretch>
+                      <a:fillRect/>
+                    </a:stretch>
+                  </pic:blipFill>
+                  <pic:spPr>
+                    <a:xfrm>
+                      <a:off x="0" y="0"/>
+                      <a:ext cx="5274310" cy="4347643"/>
+                    </a:xfrm>
+                    <a:prstGeom prst="rect">
+                      <a:avLst/>
+                    </a:prstGeom>
+                  </pic:spPr>
+                </pic:pic>
+              </a:graphicData>
+            </a:graphic>
+          </wp:inline>
+        </w:drawing>
+      </w:r>
+    </w:p>
+    <w:p>
+      <w:pPr>
+        <w:rPr>
+          <w:rFonts w:hint="eastAsia"/>
+        </w:rPr>
+      </w:pPr>
+    </w:p>
+    <w:p>
+      <w:pPr>
+        <w:rPr>
+          <w:rFonts w:hint="eastAsia"/>
+        </w:rPr>
+      </w:pPr>
+      <w:r>
+        <w:rPr>
+          <w:noProof/>
+        </w:rPr>
+        <w:drawing>
+          <wp:inline distT="0" distB="0" distL="0" distR="0" wp14:anchorId="135696D8" wp14:editId="344560C1">
+            <wp:extent cx="5274310" cy="2533989"/>
+            <wp:effectExtent l="0" t="0" r="2540" b="0"/>
+            <wp:docPr id="36" name="图片 36"/>
+            <wp:cNvGraphicFramePr>
+              <a:graphicFrameLocks xmlns:a="http://schemas.openxmlformats.org/drawingml/2006/main" noChangeAspect="1"/>
+            </wp:cNvGraphicFramePr>
+            <a:graphic xmlns:a="http://schemas.openxmlformats.org/drawingml/2006/main">
+              <a:graphicData uri="http://schemas.openxmlformats.org/drawingml/2006/picture">
+                <pic:pic xmlns:pic="http://schemas.openxmlformats.org/drawingml/2006/picture">
+                  <pic:nvPicPr>
+                    <pic:cNvPr id="0" name=""/>
+                    <pic:cNvPicPr/>
+                  </pic:nvPicPr>
+                  <pic:blipFill>
+                    <a:blip r:embed="rId43"/>
+                    <a:stretch>
+                      <a:fillRect/>
+                    </a:stretch>
+                  </pic:blipFill>
+                  <pic:spPr>
+                    <a:xfrm>
+                      <a:off x="0" y="0"/>
+                      <a:ext cx="5274310" cy="2533989"/>
+                    </a:xfrm>
+                    <a:prstGeom prst="rect">
+                      <a:avLst/>
+                    </a:prstGeom>
+                  </pic:spPr>
+                </pic:pic>
+              </a:graphicData>
+            </a:graphic>
+          </wp:inline>
+        </w:drawing>
+      </w:r>
+    </w:p>
+    <w:p>
+      <w:pPr>
+        <w:rPr>
+          <w:rFonts w:hint="eastAsia"/>
+        </w:rPr>
+      </w:pPr>
+    </w:p>
+    <w:p>
+      <w:pPr>
+        <w:rPr>
+          <w:rFonts w:hint="eastAsia"/>
+        </w:rPr>
+      </w:pPr>
+      <w:r>
+        <w:rPr>
+          <w:noProof/>
+        </w:rPr>
+        <w:lastRenderedPageBreak/>
+        <w:drawing>
+          <wp:inline distT="0" distB="0" distL="0" distR="0" wp14:anchorId="704AB782" wp14:editId="24FF0AFD">
+            <wp:extent cx="5274310" cy="2330708"/>
+            <wp:effectExtent l="0" t="0" r="2540" b="0"/>
+            <wp:docPr id="33" name="图片 33"/>
+            <wp:cNvGraphicFramePr>
+              <a:graphicFrameLocks xmlns:a="http://schemas.openxmlformats.org/drawingml/2006/main" noChangeAspect="1"/>
+            </wp:cNvGraphicFramePr>
+            <a:graphic xmlns:a="http://schemas.openxmlformats.org/drawingml/2006/main">
+              <a:graphicData uri="http://schemas.openxmlformats.org/drawingml/2006/picture">
+                <pic:pic xmlns:pic="http://schemas.openxmlformats.org/drawingml/2006/picture">
+                  <pic:nvPicPr>
+                    <pic:cNvPr id="0" name=""/>
+                    <pic:cNvPicPr/>
+                  </pic:nvPicPr>
+                  <pic:blipFill>
+                    <a:blip r:embed="rId44"/>
+                    <a:stretch>
+                      <a:fillRect/>
+                    </a:stretch>
+                  </pic:blipFill>
+                  <pic:spPr>
+                    <a:xfrm>
+                      <a:off x="0" y="0"/>
+                      <a:ext cx="5274310" cy="2330708"/>
+                    </a:xfrm>
+                    <a:prstGeom prst="rect">
+                      <a:avLst/>
+                    </a:prstGeom>
+                  </pic:spPr>
+                </pic:pic>
+              </a:graphicData>
+            </a:graphic>
+          </wp:inline>
+        </w:drawing>
+      </w:r>
+    </w:p>
+    <w:p>
+      <w:pPr>
+        <w:rPr>
+          <w:rFonts w:hint="eastAsia"/>
+        </w:rPr>
+      </w:pPr>
+      <w:r>
+        <w:rPr>
+          <w:rFonts w:hint="eastAsia"/>
+        </w:rPr>
+        <w:t>注意，优惠类型有：这里使用的是按“全部金额折扣”</w:t>
+      </w:r>
+    </w:p>
+    <w:p>
+      <w:pPr>
+        <w:rPr>
+          <w:rFonts w:hint="eastAsia"/>
+        </w:rPr>
+      </w:pPr>
+      <w:r>
+        <w:rPr>
+          <w:noProof/>
+        </w:rPr>
+        <w:drawing>
+          <wp:inline distT="0" distB="0" distL="0" distR="0" wp14:anchorId="14CE836F" wp14:editId="4EC07EF8">
+            <wp:extent cx="5274310" cy="2501635"/>
+            <wp:effectExtent l="0" t="0" r="2540" b="0"/>
+            <wp:docPr id="38" name="图片 38"/>
+            <wp:cNvGraphicFramePr>
+              <a:graphicFrameLocks xmlns:a="http://schemas.openxmlformats.org/drawingml/2006/main" noChangeAspect="1"/>
+            </wp:cNvGraphicFramePr>
+            <a:graphic xmlns:a="http://schemas.openxmlformats.org/drawingml/2006/main">
+              <a:graphicData uri="http://schemas.openxmlformats.org/drawingml/2006/picture">
+                <pic:pic xmlns:pic="http://schemas.openxmlformats.org/drawingml/2006/picture">
+                  <pic:nvPicPr>
+                    <pic:cNvPr id="0" name=""/>
+                    <pic:cNvPicPr/>
+                  </pic:nvPicPr>
+                  <pic:blipFill>
+                    <a:blip r:embed="rId45"/>
+                    <a:stretch>
+                      <a:fillRect/>
+                    </a:stretch>
+                  </pic:blipFill>
+                  <pic:spPr>
+                    <a:xfrm>
+                      <a:off x="0" y="0"/>
+                      <a:ext cx="5274310" cy="2501635"/>
+                    </a:xfrm>
+                    <a:prstGeom prst="rect">
+                      <a:avLst/>
+                    </a:prstGeom>
+                  </pic:spPr>
+                </pic:pic>
+              </a:graphicData>
+            </a:graphic>
+          </wp:inline>
+        </w:drawing>
+      </w:r>
+    </w:p>
+    <w:p>
+      <w:pPr>
+        <w:pStyle w:val="3"/>
+        <w:numPr>
+          <w:ilvl w:val="1"/>
+          <w:numId w:val="5"/>
+        </w:numPr>
+        <w:spacing w:before="60" w:after="60" w:line="360" w:lineRule="auto"/>
+        <w:rPr>
+          <w:rFonts w:hint="eastAsia"/>
+          <w:sz w:val="24"/>
+          <w:szCs w:val="24"/>
+        </w:rPr>
+      </w:pPr>
+      <w:bookmarkStart w:id="83" w:name="_Toc415749567"/>
+      <w:r>
+        <w:rPr>
+          <w:rFonts w:hint="eastAsia"/>
+          <w:sz w:val="24"/>
+          <w:szCs w:val="24"/>
+        </w:rPr>
+        <w:t>如何使用</w:t>
+      </w:r>
+      <w:bookmarkEnd w:id="83"/>
+    </w:p>
+    <w:p>
+      <w:pPr>
+        <w:rPr>
+          <w:rFonts w:hint="eastAsia"/>
+        </w:rPr>
+      </w:pPr>
+      <w:r>
+        <w:rPr>
+          <w:rFonts w:hint="eastAsia"/>
+        </w:rPr>
+        <w:t>在订单支付时填写优惠券码并点击</w:t>
+      </w:r>
+      <w:r>
+        <w:rPr>
+          <w:rFonts w:hint="eastAsia"/>
+        </w:rPr>
+        <w:t>APPLY</w:t>
+      </w:r>
+      <w:r>
+        <w:rPr>
+          <w:rFonts w:hint="eastAsia"/>
+        </w:rPr>
+        <w:t>直接显示折扣信息：</w:t>
+      </w:r>
+      <w:bookmarkStart w:id="84" w:name="_GoBack"/>
+      <w:bookmarkEnd w:id="84"/>
+    </w:p>
+    <w:p>
+      <w:pPr>
+        <w:rPr>
+          <w:rFonts w:hint="eastAsia"/>
+        </w:rPr>
+      </w:pPr>
+      <w:r>
+        <w:rPr>
+          <w:noProof/>
+        </w:rPr>
+        <w:drawing>
+          <wp:inline distT="0" distB="0" distL="0" distR="0" wp14:anchorId="60D74984" wp14:editId="26FC4FBA">
+            <wp:extent cx="5274310" cy="2737880"/>
+            <wp:effectExtent l="0" t="0" r="2540" b="5715"/>
+            <wp:docPr id="34" name="图片 34"/>
+            <wp:cNvGraphicFramePr>
+              <a:graphicFrameLocks xmlns:a="http://schemas.openxmlformats.org/drawingml/2006/main" noChangeAspect="1"/>
+            </wp:cNvGraphicFramePr>
+            <a:graphic xmlns:a="http://schemas.openxmlformats.org/drawingml/2006/main">
+              <a:graphicData uri="http://schemas.openxmlformats.org/drawingml/2006/picture">
+                <pic:pic xmlns:pic="http://schemas.openxmlformats.org/drawingml/2006/picture">
+                  <pic:nvPicPr>
+                    <pic:cNvPr id="0" name=""/>
+                    <pic:cNvPicPr/>
+                  </pic:nvPicPr>
+                  <pic:blipFill>
+                    <a:blip r:embed="rId46"/>
+                    <a:stretch>
+                      <a:fillRect/>
+                    </a:stretch>
+                  </pic:blipFill>
+                  <pic:spPr>
+                    <a:xfrm>
+                      <a:off x="0" y="0"/>
+                      <a:ext cx="5274310" cy="2737880"/>
+                    </a:xfrm>
+                    <a:prstGeom prst="rect">
+                      <a:avLst/>
+                    </a:prstGeom>
+                  </pic:spPr>
+                </pic:pic>
+              </a:graphicData>
+            </a:graphic>
+          </wp:inline>
+        </w:drawing>
+      </w:r>
+    </w:p>
+    <w:p>
+      <w:r>
+        <w:rPr>
+          <w:noProof/>
+        </w:rPr>
+        <w:lastRenderedPageBreak/>
+        <w:drawing>
+          <wp:inline distT="0" distB="0" distL="0" distR="0" wp14:anchorId="0E010BF0" wp14:editId="2D291A21">
+            <wp:extent cx="5274310" cy="3520480"/>
+            <wp:effectExtent l="0" t="0" r="2540" b="3810"/>
+            <wp:docPr id="39" name="图片 39"/>
+            <wp:cNvGraphicFramePr>
+              <a:graphicFrameLocks xmlns:a="http://schemas.openxmlformats.org/drawingml/2006/main" noChangeAspect="1"/>
+            </wp:cNvGraphicFramePr>
+            <a:graphic xmlns:a="http://schemas.openxmlformats.org/drawingml/2006/main">
+              <a:graphicData uri="http://schemas.openxmlformats.org/drawingml/2006/picture">
+                <pic:pic xmlns:pic="http://schemas.openxmlformats.org/drawingml/2006/picture">
+                  <pic:nvPicPr>
+                    <pic:cNvPr id="0" name=""/>
+                    <pic:cNvPicPr/>
+                  </pic:nvPicPr>
+                  <pic:blipFill>
+                    <a:blip r:embed="rId47"/>
+                    <a:stretch>
+                      <a:fillRect/>
+                    </a:stretch>
+                  </pic:blipFill>
+                  <pic:spPr>
+                    <a:xfrm>
+                      <a:off x="0" y="0"/>
+                      <a:ext cx="5274310" cy="3520480"/>
                     </a:xfrm>
                     <a:prstGeom prst="rect">
                       <a:avLst/>
@@ -6698,7 +7385,7 @@
   <a:extraClrSchemeLst/>
   <a:extLst>
     <a:ext uri="{05A4C25C-085E-4340-85A3-A5531E510DB2}">
-      <thm15:themeFamily xmlns="" xmlns:thm15="http://schemas.microsoft.com/office/thememl/2012/main" name="Office Theme" id="{62F939B6-93AF-4DB8-9C6B-D6C7DFDC589F}" vid="{4A3C46E8-61CC-4603-A589-7422A47A8E4A}"/>
+      <thm15:themeFamily xmlns:thm15="http://schemas.microsoft.com/office/thememl/2012/main" xmlns="" name="Office Theme" id="{62F939B6-93AF-4DB8-9C6B-D6C7DFDC589F}" vid="{4A3C46E8-61CC-4603-A589-7422A47A8E4A}"/>
     </a:ext>
   </a:extLst>
 </a:theme>
@@ -6709,7 +7396,7 @@
 </file>
 
 <file path=customXml/itemProps1.xml><?xml version="1.0" encoding="utf-8"?>
-<ds:datastoreItem xmlns:ds="http://schemas.openxmlformats.org/officeDocument/2006/customXml" ds:itemID="{A28AE3EA-BBAB-49AD-BFC3-6D3C3831E9FC}">
+<ds:datastoreItem xmlns:ds="http://schemas.openxmlformats.org/officeDocument/2006/customXml" ds:itemID="{DB7010D6-1B48-4532-97C0-3392D1FD27E7}">
   <ds:schemaRefs>
     <ds:schemaRef ds:uri="http://schemas.openxmlformats.org/officeDocument/2006/bibliography"/>
   </ds:schemaRefs>

</xml_diff>